<commit_message>
Friday May 25 Day Updates
</commit_message>
<xml_diff>
--- a/Practice/MSIMBO_Assignments/Assignment 4 - Angular Client Services.docx
+++ b/Practice/MSIMBO_Assignments/Assignment 4 - Angular Client Services.docx
@@ -222,10 +222,7 @@
         <w:jc w:val="both"/>
       </w:pPr>
       <w:r>
-        <w:t>Clicking on the register button carries no logic other than navigating to the register page, which is already handled by the angular routing configurat</w:t>
-      </w:r>
-      <w:r>
-        <w:t>ion.</w:t>
+        <w:t>Clicking on the register button carries no logic other than navigating to the register page, which is already handled by the angular routing configuration.</w:t>
       </w:r>
     </w:p>
     <w:p>
@@ -279,13 +276,7 @@
         <w:rPr>
           <w:b/>
         </w:rPr>
-        <w:t>I</w:t>
-      </w:r>
-      <w:r>
-        <w:rPr>
-          <w:b/>
-        </w:rPr>
-        <w:t>nterpolation</w:t>
+        <w:t>Interpolation</w:t>
       </w:r>
       <w:r>
         <w:t xml:space="preserve"> </w:t>
@@ -400,10 +391,7 @@
         <w:t>to</w:t>
       </w:r>
       <w:r>
-        <w:t xml:space="preserve"> Typ</w:t>
-      </w:r>
-      <w:r>
-        <w:t>escript code</w:t>
+        <w:t xml:space="preserve"> Typescript code</w:t>
       </w:r>
     </w:p>
     <w:p>
@@ -607,10 +595,7 @@
               <w:jc w:val="both"/>
             </w:pPr>
             <w:r>
-              <w:t>@Co</w:t>
-            </w:r>
-            <w:r>
-              <w:t>mponent({</w:t>
+              <w:t>@Component({</w:t>
             </w:r>
           </w:p>
           <w:p>
@@ -666,7 +651,15 @@
               <w:jc w:val="both"/>
             </w:pPr>
             <w:r>
-              <w:t xml:space="preserve">export class LoginComponent implements </w:t>
+              <w:t xml:space="preserve">export class </w:t>
+            </w:r>
+            <w:proofErr w:type="spellStart"/>
+            <w:r>
+              <w:t>LoginComponent</w:t>
+            </w:r>
+            <w:proofErr w:type="spellEnd"/>
+            <w:r>
+              <w:t xml:space="preserve"> implements </w:t>
             </w:r>
             <w:proofErr w:type="spellStart"/>
             <w:r>
@@ -831,35 +824,20 @@
               <w:rPr>
                 <w:b/>
               </w:rPr>
-              <w:t xml:space="preserve"> </w:t>
-            </w:r>
-            <w:r>
-              <w:rPr>
-                <w:b/>
-              </w:rPr>
-              <w:t>login.component.html</w:t>
-            </w:r>
-            <w:r>
-              <w:rPr>
-                <w:b/>
-              </w:rPr>
-              <w:t xml:space="preserve"> file.</w:t>
-            </w:r>
-          </w:p>
-          <w:p>
-            <w:pPr>
-              <w:jc w:val="both"/>
-            </w:pPr>
-          </w:p>
-          <w:p>
-            <w:pPr>
-              <w:jc w:val="both"/>
-            </w:pPr>
-            <w:r>
-              <w:t>&lt;div class="</w:t>
-            </w:r>
-            <w:r>
-              <w:t>container-fluid"&gt;</w:t>
+              <w:t xml:space="preserve"> login.component.html file.</w:t>
+            </w:r>
+          </w:p>
+          <w:p>
+            <w:pPr>
+              <w:jc w:val="both"/>
+            </w:pPr>
+          </w:p>
+          <w:p>
+            <w:pPr>
+              <w:jc w:val="both"/>
+            </w:pPr>
+            <w:r>
+              <w:t>&lt;div class="container-fluid"&gt;</w:t>
             </w:r>
           </w:p>
           <w:p>
@@ -951,10 +929,7 @@
             </w:r>
             <w:r>
               <w:tab/>
-              <w:t>&lt;input class="form-control" type="password"</w:t>
-            </w:r>
-            <w:r>
-              <w:t xml:space="preserve"> name="password" placeholder="Password"&gt;</w:t>
+              <w:t>&lt;input class="form-control" type="password" name="password" placeholder="Password"&gt;</w:t>
             </w:r>
           </w:p>
           <w:p>
@@ -1038,7 +1013,15 @@
             </w:r>
             <w:proofErr w:type="spellEnd"/>
             <w:r>
-              <w:t>-block" routerLink="/register"&gt;Register&lt;/a&gt;</w:t>
+              <w:t xml:space="preserve">-block" </w:t>
+            </w:r>
+            <w:proofErr w:type="spellStart"/>
+            <w:r>
+              <w:t>routerLink</w:t>
+            </w:r>
+            <w:proofErr w:type="spellEnd"/>
+            <w:r>
+              <w:t>="/register"&gt;Register&lt;/a&gt;</w:t>
             </w:r>
           </w:p>
           <w:p>
@@ -1117,21 +1100,7 @@
             <w:color w:val="1155CC"/>
             <w:u w:val="single"/>
           </w:rPr>
-          <w:t>https://angular.io/guide/t</w:t>
-        </w:r>
-        <w:r>
-          <w:rPr>
-            <w:color w:val="1155CC"/>
-            <w:u w:val="single"/>
-          </w:rPr>
-          <w:t>e</w:t>
-        </w:r>
-        <w:r>
-          <w:rPr>
-            <w:color w:val="1155CC"/>
-            <w:u w:val="single"/>
-          </w:rPr>
-          <w:t>mplate-syntax</w:t>
+          <w:t>https://angular.io/guide/template-syntax</w:t>
         </w:r>
       </w:hyperlink>
       <w:r>
@@ -1182,6 +1151,7 @@
       <w:r>
         <w:t xml:space="preserve"> in imports array in </w:t>
       </w:r>
+      <w:proofErr w:type="spellStart"/>
       <w:r>
         <w:rPr>
           <w:rFonts w:ascii="Consolas" w:eastAsia="Consolas" w:hAnsi="Consolas" w:cs="Consolas"/>
@@ -1189,6 +1159,7 @@
         </w:rPr>
         <w:t>app.module.ts</w:t>
       </w:r>
+      <w:proofErr w:type="spellEnd"/>
       <w:r>
         <w:t xml:space="preserve"> in order to use </w:t>
       </w:r>
@@ -1201,6 +1172,123 @@
         <w:t>ngModel</w:t>
       </w:r>
       <w:proofErr w:type="spellEnd"/>
+      <w:r>
+        <w:rPr>
+          <w:rFonts w:ascii="Consolas" w:eastAsia="Consolas" w:hAnsi="Consolas" w:cs="Consolas"/>
+        </w:rPr>
+        <w:t>.</w:t>
+      </w:r>
+    </w:p>
+    <w:p>
+      <w:pPr>
+        <w:ind w:left="720" w:firstLine="195"/>
+        <w:contextualSpacing/>
+        <w:jc w:val="both"/>
+        <w:rPr>
+          <w:rFonts w:ascii="Consolas" w:eastAsia="Consolas" w:hAnsi="Consolas" w:cs="Consolas"/>
+        </w:rPr>
+      </w:pPr>
+      <w:r>
+        <w:rPr>
+          <w:rFonts w:ascii="Consolas" w:eastAsia="Consolas" w:hAnsi="Consolas" w:cs="Consolas"/>
+          <w:b/>
+        </w:rPr>
+        <w:t>Question:</w:t>
+      </w:r>
+      <w:r>
+        <w:rPr>
+          <w:rFonts w:ascii="Consolas" w:eastAsia="Consolas" w:hAnsi="Consolas" w:cs="Consolas"/>
+        </w:rPr>
+        <w:t xml:space="preserve"> What exactly is </w:t>
+      </w:r>
+      <w:proofErr w:type="spellStart"/>
+      <w:r>
+        <w:rPr>
+          <w:rFonts w:ascii="Consolas" w:eastAsia="Consolas" w:hAnsi="Consolas" w:cs="Consolas"/>
+        </w:rPr>
+        <w:t>Form</w:t>
+      </w:r>
+      <w:r>
+        <w:rPr>
+          <w:rFonts w:ascii="Consolas" w:eastAsia="Consolas" w:hAnsi="Consolas" w:cs="Consolas"/>
+        </w:rPr>
+        <w:t>s</w:t>
+      </w:r>
+      <w:r>
+        <w:rPr>
+          <w:rFonts w:ascii="Consolas" w:eastAsia="Consolas" w:hAnsi="Consolas" w:cs="Consolas"/>
+        </w:rPr>
+        <w:t>Module</w:t>
+      </w:r>
+      <w:proofErr w:type="spellEnd"/>
+      <w:r>
+        <w:rPr>
+          <w:rFonts w:ascii="Consolas" w:eastAsia="Consolas" w:hAnsi="Consolas" w:cs="Consolas"/>
+        </w:rPr>
+        <w:t>? Does it have to be case sensitive?</w:t>
+      </w:r>
+    </w:p>
+    <w:p>
+      <w:pPr>
+        <w:ind w:left="915"/>
+        <w:contextualSpacing/>
+        <w:jc w:val="both"/>
+        <w:rPr>
+          <w:rFonts w:ascii="Consolas" w:eastAsia="Consolas" w:hAnsi="Consolas" w:cs="Consolas"/>
+        </w:rPr>
+      </w:pPr>
+      <w:r>
+        <w:rPr>
+          <w:rFonts w:ascii="Consolas" w:eastAsia="Consolas" w:hAnsi="Consolas" w:cs="Consolas"/>
+          <w:b/>
+        </w:rPr>
+        <w:t>Question:</w:t>
+      </w:r>
+      <w:r>
+        <w:rPr>
+          <w:rFonts w:ascii="Consolas" w:eastAsia="Consolas" w:hAnsi="Consolas" w:cs="Consolas"/>
+        </w:rPr>
+        <w:t xml:space="preserve"> What exactly is </w:t>
+      </w:r>
+      <w:proofErr w:type="spellStart"/>
+      <w:r>
+        <w:rPr>
+          <w:rFonts w:ascii="Consolas" w:eastAsia="Consolas" w:hAnsi="Consolas" w:cs="Consolas"/>
+        </w:rPr>
+        <w:t>ngModel</w:t>
+      </w:r>
+      <w:proofErr w:type="spellEnd"/>
+      <w:r>
+        <w:rPr>
+          <w:rFonts w:ascii="Consolas" w:eastAsia="Consolas" w:hAnsi="Consolas" w:cs="Consolas"/>
+        </w:rPr>
+        <w:t>?</w:t>
+      </w:r>
+      <w:r>
+        <w:rPr>
+          <w:rFonts w:ascii="Consolas" w:eastAsia="Consolas" w:hAnsi="Consolas" w:cs="Consolas"/>
+        </w:rPr>
+        <w:t xml:space="preserve"> Did we make this up or is it part of angular?</w:t>
+      </w:r>
+      <w:r>
+        <w:rPr>
+          <w:rFonts w:ascii="Consolas" w:eastAsia="Consolas" w:hAnsi="Consolas" w:cs="Consolas"/>
+        </w:rPr>
+        <w:t xml:space="preserve"> Does it have to be case sensitive? (</w:t>
+      </w:r>
+      <w:r>
+        <w:rPr>
+          <w:rFonts w:ascii="Consolas" w:eastAsia="Consolas" w:hAnsi="Consolas" w:cs="Consolas"/>
+          <w:b/>
+        </w:rPr>
+        <w:t>Note:</w:t>
+      </w:r>
+      <w:r>
+        <w:rPr>
+          <w:rFonts w:ascii="Consolas" w:eastAsia="Consolas" w:hAnsi="Consolas" w:cs="Consolas"/>
+        </w:rPr>
+        <w:t xml:space="preserve"> There was some mention of it being referenced in last Friday’s video.)</w:t>
+      </w:r>
     </w:p>
     <w:p>
       <w:pPr>
@@ -1294,6 +1382,114 @@
     </w:p>
     <w:p>
       <w:pPr>
+        <w:pStyle w:val="ListParagraph"/>
+        <w:ind w:firstLine="195"/>
+        <w:jc w:val="both"/>
+        <w:rPr>
+          <w:rFonts w:ascii="Consolas" w:eastAsia="Consolas" w:hAnsi="Consolas" w:cs="Consolas"/>
+        </w:rPr>
+      </w:pPr>
+      <w:r>
+        <w:rPr>
+          <w:rFonts w:ascii="Consolas" w:eastAsia="Consolas" w:hAnsi="Consolas" w:cs="Consolas"/>
+          <w:b/>
+        </w:rPr>
+        <w:t>Question:</w:t>
+      </w:r>
+      <w:r>
+        <w:rPr>
+          <w:rFonts w:ascii="Consolas" w:eastAsia="Consolas" w:hAnsi="Consolas" w:cs="Consolas"/>
+        </w:rPr>
+        <w:t xml:space="preserve"> </w:t>
+      </w:r>
+      <w:r>
+        <w:rPr>
+          <w:rFonts w:ascii="Consolas" w:eastAsia="Consolas" w:hAnsi="Consolas" w:cs="Consolas"/>
+        </w:rPr>
+        <w:t xml:space="preserve">How does </w:t>
+      </w:r>
+      <w:proofErr w:type="spellStart"/>
+      <w:r>
+        <w:rPr>
+          <w:rFonts w:ascii="Consolas" w:eastAsia="Consolas" w:hAnsi="Consolas" w:cs="Consolas"/>
+        </w:rPr>
+        <w:t>ts</w:t>
+      </w:r>
+      <w:proofErr w:type="spellEnd"/>
+      <w:r>
+        <w:rPr>
+          <w:rFonts w:ascii="Consolas" w:eastAsia="Consolas" w:hAnsi="Consolas" w:cs="Consolas"/>
+        </w:rPr>
+        <w:t xml:space="preserve"> know what </w:t>
+      </w:r>
+      <w:proofErr w:type="spellStart"/>
+      <w:r>
+        <w:rPr>
+          <w:rFonts w:ascii="Consolas" w:eastAsia="Consolas" w:hAnsi="Consolas" w:cs="Consolas"/>
+        </w:rPr>
+        <w:t>ngSubmit</w:t>
+      </w:r>
+      <w:proofErr w:type="spellEnd"/>
+      <w:r>
+        <w:rPr>
+          <w:rFonts w:ascii="Consolas" w:eastAsia="Consolas" w:hAnsi="Consolas" w:cs="Consolas"/>
+        </w:rPr>
+        <w:t xml:space="preserve"> is? It’s not stated in </w:t>
+      </w:r>
+      <w:proofErr w:type="spellStart"/>
+      <w:r>
+        <w:rPr>
+          <w:rFonts w:ascii="Consolas" w:eastAsia="Consolas" w:hAnsi="Consolas" w:cs="Consolas"/>
+        </w:rPr>
+        <w:t>ts</w:t>
+      </w:r>
+      <w:proofErr w:type="spellEnd"/>
+      <w:r>
+        <w:rPr>
+          <w:rFonts w:ascii="Consolas" w:eastAsia="Consolas" w:hAnsi="Consolas" w:cs="Consolas"/>
+        </w:rPr>
+        <w:t xml:space="preserve"> anywhere verbatim?</w:t>
+      </w:r>
+    </w:p>
+    <w:p>
+      <w:pPr>
+        <w:ind w:left="720" w:firstLine="195"/>
+        <w:contextualSpacing/>
+        <w:jc w:val="both"/>
+        <w:rPr>
+          <w:rFonts w:ascii="Consolas" w:eastAsia="Consolas" w:hAnsi="Consolas" w:cs="Consolas"/>
+        </w:rPr>
+      </w:pPr>
+      <w:r>
+        <w:rPr>
+          <w:rFonts w:ascii="Consolas" w:eastAsia="Consolas" w:hAnsi="Consolas" w:cs="Consolas"/>
+          <w:b/>
+        </w:rPr>
+        <w:t>Question:</w:t>
+      </w:r>
+      <w:r>
+        <w:rPr>
+          <w:rFonts w:ascii="Consolas" w:eastAsia="Consolas" w:hAnsi="Consolas" w:cs="Consolas"/>
+        </w:rPr>
+        <w:t xml:space="preserve"> How did we come up with </w:t>
+      </w:r>
+      <w:proofErr w:type="spellStart"/>
+      <w:r>
+        <w:rPr>
+          <w:rFonts w:ascii="Consolas" w:eastAsia="Consolas" w:hAnsi="Consolas" w:cs="Consolas"/>
+        </w:rPr>
+        <w:t>loginForm</w:t>
+      </w:r>
+      <w:proofErr w:type="spellEnd"/>
+      <w:r>
+        <w:rPr>
+          <w:rFonts w:ascii="Consolas" w:eastAsia="Consolas" w:hAnsi="Consolas" w:cs="Consolas"/>
+        </w:rPr>
+        <w:t>? What exactly is it?</w:t>
+      </w:r>
+    </w:p>
+    <w:p>
+      <w:pPr>
         <w:numPr>
           <w:ilvl w:val="0"/>
           <w:numId w:val="1"/>
@@ -1303,10 +1499,7 @@
         <w:jc w:val="both"/>
       </w:pPr>
       <w:r>
-        <w:t>Add a local reference to the f</w:t>
-      </w:r>
-      <w:r>
-        <w:t xml:space="preserve">orm using  </w:t>
+        <w:t xml:space="preserve">Add a local reference to the form using  </w:t>
       </w:r>
       <w:r>
         <w:rPr>
@@ -1396,6 +1589,276 @@
     </w:p>
     <w:p>
       <w:pPr>
+        <w:ind w:left="915"/>
+        <w:contextualSpacing/>
+        <w:jc w:val="both"/>
+        <w:rPr>
+          <w:rFonts w:ascii="Consolas" w:eastAsia="Consolas" w:hAnsi="Consolas" w:cs="Consolas"/>
+        </w:rPr>
+      </w:pPr>
+      <w:r>
+        <w:rPr>
+          <w:rFonts w:ascii="Consolas" w:eastAsia="Consolas" w:hAnsi="Consolas" w:cs="Consolas"/>
+          <w:b/>
+        </w:rPr>
+        <w:t>Question:</w:t>
+      </w:r>
+      <w:r>
+        <w:rPr>
+          <w:rFonts w:ascii="Consolas" w:eastAsia="Consolas" w:hAnsi="Consolas" w:cs="Consolas"/>
+        </w:rPr>
+        <w:t xml:space="preserve"> What </w:t>
+      </w:r>
+      <w:r>
+        <w:rPr>
+          <w:rFonts w:ascii="Consolas" w:eastAsia="Consolas" w:hAnsi="Consolas" w:cs="Consolas"/>
+        </w:rPr>
+        <w:t xml:space="preserve">exactly </w:t>
+      </w:r>
+      <w:r>
+        <w:rPr>
+          <w:rFonts w:ascii="Consolas" w:eastAsia="Consolas" w:hAnsi="Consolas" w:cs="Consolas"/>
+        </w:rPr>
+        <w:t>is ‘@angular/forms’? What document, etc. does it reference?</w:t>
+      </w:r>
+    </w:p>
+    <w:p>
+      <w:pPr>
+        <w:ind w:left="915"/>
+        <w:contextualSpacing/>
+        <w:jc w:val="both"/>
+        <w:rPr>
+          <w:rFonts w:ascii="Consolas" w:eastAsia="Consolas" w:hAnsi="Consolas" w:cs="Consolas"/>
+        </w:rPr>
+      </w:pPr>
+      <w:r>
+        <w:rPr>
+          <w:rFonts w:ascii="Consolas" w:eastAsia="Consolas" w:hAnsi="Consolas" w:cs="Consolas"/>
+          <w:b/>
+        </w:rPr>
+        <w:t>Question:</w:t>
+      </w:r>
+      <w:r>
+        <w:t xml:space="preserve"> </w:t>
+      </w:r>
+      <w:r>
+        <w:rPr>
+          <w:rFonts w:ascii="Consolas" w:eastAsia="Consolas" w:hAnsi="Consolas" w:cs="Consolas"/>
+        </w:rPr>
+        <w:t>Why do only some lines of code in angular require a (;) or (,), while others don’t?</w:t>
+      </w:r>
+    </w:p>
+    <w:p>
+      <w:pPr>
+        <w:ind w:left="915"/>
+        <w:contextualSpacing/>
+        <w:jc w:val="both"/>
+        <w:rPr>
+          <w:rFonts w:ascii="Consolas" w:eastAsia="Consolas" w:hAnsi="Consolas" w:cs="Consolas"/>
+          <w:b/>
+        </w:rPr>
+      </w:pPr>
+      <w:r>
+        <w:rPr>
+          <w:rFonts w:ascii="Consolas" w:eastAsia="Consolas" w:hAnsi="Consolas" w:cs="Consolas"/>
+          <w:b/>
+        </w:rPr>
+        <w:t>Question:</w:t>
+      </w:r>
+      <w:r>
+        <w:rPr>
+          <w:rFonts w:ascii="Consolas" w:eastAsia="Consolas" w:hAnsi="Consolas" w:cs="Consolas"/>
+        </w:rPr>
+        <w:t xml:space="preserve"> </w:t>
+      </w:r>
+      <w:r>
+        <w:rPr>
+          <w:rFonts w:ascii="Consolas" w:eastAsia="Consolas" w:hAnsi="Consolas" w:cs="Consolas"/>
+        </w:rPr>
+        <w:t>What does “</w:t>
+      </w:r>
+      <w:proofErr w:type="gramStart"/>
+      <w:r>
+        <w:rPr>
+          <w:rFonts w:ascii="Consolas" w:eastAsia="Consolas" w:hAnsi="Consolas" w:cs="Consolas"/>
+        </w:rPr>
+        <w:t>this.</w:t>
+      </w:r>
+      <w:proofErr w:type="gramEnd"/>
+      <w:r>
+        <w:rPr>
+          <w:rFonts w:ascii="Consolas" w:eastAsia="Consolas" w:hAnsi="Consolas" w:cs="Consolas"/>
+        </w:rPr>
+        <w:t xml:space="preserve">” Refer to in the </w:t>
+      </w:r>
+      <w:proofErr w:type="spellStart"/>
+      <w:r>
+        <w:rPr>
+          <w:rFonts w:ascii="Consolas" w:eastAsia="Consolas" w:hAnsi="Consolas" w:cs="Consolas"/>
+        </w:rPr>
+        <w:t>component.ts</w:t>
+      </w:r>
+      <w:proofErr w:type="spellEnd"/>
+      <w:r>
+        <w:rPr>
+          <w:rFonts w:ascii="Consolas" w:eastAsia="Consolas" w:hAnsi="Consolas" w:cs="Consolas"/>
+        </w:rPr>
+        <w:t xml:space="preserve"> document?</w:t>
+      </w:r>
+    </w:p>
+    <w:p>
+      <w:pPr>
+        <w:ind w:left="915"/>
+        <w:contextualSpacing/>
+        <w:jc w:val="both"/>
+        <w:rPr>
+          <w:rFonts w:ascii="Consolas" w:eastAsia="Consolas" w:hAnsi="Consolas" w:cs="Consolas"/>
+        </w:rPr>
+      </w:pPr>
+      <w:r>
+        <w:rPr>
+          <w:rFonts w:ascii="Consolas" w:eastAsia="Consolas" w:hAnsi="Consolas" w:cs="Consolas"/>
+          <w:b/>
+        </w:rPr>
+        <w:lastRenderedPageBreak/>
+        <w:t>Question:</w:t>
+      </w:r>
+      <w:r>
+        <w:rPr>
+          <w:rFonts w:ascii="Consolas" w:eastAsia="Consolas" w:hAnsi="Consolas" w:cs="Consolas"/>
+        </w:rPr>
+        <w:t xml:space="preserve"> Why are we looking for the </w:t>
+      </w:r>
+      <w:proofErr w:type="spellStart"/>
+      <w:r>
+        <w:rPr>
+          <w:rFonts w:ascii="Consolas" w:eastAsia="Consolas" w:hAnsi="Consolas" w:cs="Consolas"/>
+        </w:rPr>
+        <w:t>userId</w:t>
+      </w:r>
+      <w:proofErr w:type="spellEnd"/>
+      <w:r>
+        <w:rPr>
+          <w:rFonts w:ascii="Consolas" w:eastAsia="Consolas" w:hAnsi="Consolas" w:cs="Consolas"/>
+        </w:rPr>
+        <w:t>?</w:t>
+      </w:r>
+    </w:p>
+    <w:p>
+      <w:pPr>
+        <w:ind w:left="915"/>
+        <w:contextualSpacing/>
+        <w:jc w:val="both"/>
+        <w:rPr>
+          <w:rFonts w:ascii="Consolas" w:eastAsia="Consolas" w:hAnsi="Consolas" w:cs="Consolas"/>
+        </w:rPr>
+      </w:pPr>
+      <w:r>
+        <w:rPr>
+          <w:rFonts w:ascii="Consolas" w:eastAsia="Consolas" w:hAnsi="Consolas" w:cs="Consolas"/>
+          <w:b/>
+        </w:rPr>
+        <w:t>Question:</w:t>
+      </w:r>
+      <w:r>
+        <w:rPr>
+          <w:rFonts w:ascii="Consolas" w:eastAsia="Consolas" w:hAnsi="Consolas" w:cs="Consolas"/>
+        </w:rPr>
+        <w:t xml:space="preserve"> </w:t>
+      </w:r>
+      <w:r>
+        <w:rPr>
+          <w:rFonts w:ascii="Consolas" w:eastAsia="Consolas" w:hAnsi="Consolas" w:cs="Consolas"/>
+        </w:rPr>
+        <w:t>What function does “navigate” have in angular?</w:t>
+      </w:r>
+    </w:p>
+    <w:p>
+      <w:pPr>
+        <w:ind w:left="915"/>
+        <w:contextualSpacing/>
+        <w:jc w:val="both"/>
+        <w:rPr>
+          <w:rFonts w:ascii="Consolas" w:eastAsia="Consolas" w:hAnsi="Consolas" w:cs="Consolas"/>
+        </w:rPr>
+      </w:pPr>
+      <w:r>
+        <w:rPr>
+          <w:rFonts w:ascii="Consolas" w:eastAsia="Consolas" w:hAnsi="Consolas" w:cs="Consolas"/>
+          <w:b/>
+        </w:rPr>
+        <w:t>Question</w:t>
+      </w:r>
+      <w:r>
+        <w:rPr>
+          <w:rFonts w:ascii="Consolas" w:eastAsia="Consolas" w:hAnsi="Consolas" w:cs="Consolas"/>
+          <w:b/>
+        </w:rPr>
+        <w:t>:</w:t>
+      </w:r>
+      <w:r>
+        <w:rPr>
+          <w:rFonts w:ascii="Consolas" w:eastAsia="Consolas" w:hAnsi="Consolas" w:cs="Consolas"/>
+        </w:rPr>
+        <w:t xml:space="preserve"> Where are we getting /user/ from</w:t>
+      </w:r>
+      <w:r>
+        <w:rPr>
+          <w:rFonts w:ascii="Consolas" w:eastAsia="Consolas" w:hAnsi="Consolas" w:cs="Consolas"/>
+        </w:rPr>
+        <w:t xml:space="preserve"> in </w:t>
+      </w:r>
+      <w:proofErr w:type="spellStart"/>
+      <w:proofErr w:type="gramStart"/>
+      <w:r>
+        <w:rPr>
+          <w:rFonts w:ascii="Consolas" w:eastAsia="Consolas" w:hAnsi="Consolas" w:cs="Consolas"/>
+        </w:rPr>
+        <w:t>this.router.navigate</w:t>
+      </w:r>
+      <w:proofErr w:type="spellEnd"/>
+      <w:r>
+        <w:rPr>
+          <w:rFonts w:ascii="Consolas" w:eastAsia="Consolas" w:hAnsi="Consolas" w:cs="Consolas"/>
+        </w:rPr>
+        <w:t>(</w:t>
+      </w:r>
+      <w:proofErr w:type="gramEnd"/>
+      <w:r>
+        <w:rPr>
+          <w:rFonts w:ascii="Consolas" w:eastAsia="Consolas" w:hAnsi="Consolas" w:cs="Consolas"/>
+        </w:rPr>
+        <w:t xml:space="preserve">['user', </w:t>
+      </w:r>
+      <w:proofErr w:type="spellStart"/>
+      <w:r>
+        <w:rPr>
+          <w:rFonts w:ascii="Consolas" w:eastAsia="Consolas" w:hAnsi="Consolas" w:cs="Consolas"/>
+        </w:rPr>
+        <w:t>user._id</w:t>
+      </w:r>
+      <w:proofErr w:type="spellEnd"/>
+      <w:r>
+        <w:rPr>
+          <w:rFonts w:ascii="Consolas" w:eastAsia="Consolas" w:hAnsi="Consolas" w:cs="Consolas"/>
+        </w:rPr>
+        <w:t>]);</w:t>
+      </w:r>
+      <w:r>
+        <w:rPr>
+          <w:rFonts w:ascii="Consolas" w:eastAsia="Consolas" w:hAnsi="Consolas" w:cs="Consolas"/>
+        </w:rPr>
+        <w:t>?</w:t>
+      </w:r>
+      <w:r>
+        <w:rPr>
+          <w:rFonts w:ascii="Consolas" w:eastAsia="Consolas" w:hAnsi="Consolas" w:cs="Consolas"/>
+        </w:rPr>
+        <w:t xml:space="preserve"> What is this equation doing exactly? Is it retrieving the user info according to their id or is it instructing that the user is displayed in the address bar by id?</w:t>
+      </w:r>
+    </w:p>
+    <w:p>
+      <w:pPr>
         <w:numPr>
           <w:ilvl w:val="0"/>
           <w:numId w:val="1"/>
@@ -1433,10 +1896,7 @@
       </w:r>
       <w:proofErr w:type="spellEnd"/>
       <w:r>
-        <w:t xml:space="preserve"> to input fields. See full lis</w:t>
-      </w:r>
-      <w:r>
-        <w:t xml:space="preserve">t of validators available </w:t>
+        <w:t xml:space="preserve"> to input fields. See full list of validators available </w:t>
       </w:r>
       <w:hyperlink r:id="rId8">
         <w:r>
@@ -1461,17 +1921,50 @@
       <w:r>
         <w:t xml:space="preserve">Disable the Submit button if the form is not valid by using </w:t>
       </w:r>
-      <w:proofErr w:type="spellStart"/>
-      <w:r>
-        <w:rPr>
-          <w:rFonts w:ascii="Consolas" w:eastAsia="Consolas" w:hAnsi="Consolas" w:cs="Consolas"/>
-          <w:b/>
-        </w:rPr>
-        <w:t>diable</w:t>
-      </w:r>
-      <w:proofErr w:type="spellEnd"/>
+      <w:r>
+        <w:rPr>
+          <w:rFonts w:ascii="Consolas" w:eastAsia="Consolas" w:hAnsi="Consolas" w:cs="Consolas"/>
+          <w:b/>
+        </w:rPr>
+        <w:t>disable</w:t>
+      </w:r>
       <w:r>
         <w:t xml:space="preserve"> property binding and local form reference to the form</w:t>
+      </w:r>
+    </w:p>
+    <w:p>
+      <w:pPr>
+        <w:ind w:left="915"/>
+        <w:contextualSpacing/>
+        <w:jc w:val="both"/>
+        <w:rPr>
+          <w:rFonts w:ascii="Consolas" w:eastAsia="Consolas" w:hAnsi="Consolas" w:cs="Consolas"/>
+        </w:rPr>
+      </w:pPr>
+      <w:r>
+        <w:rPr>
+          <w:rFonts w:ascii="Consolas" w:eastAsia="Consolas" w:hAnsi="Consolas" w:cs="Consolas"/>
+          <w:b/>
+        </w:rPr>
+        <w:t>Question:</w:t>
+      </w:r>
+      <w:r>
+        <w:rPr>
+          <w:rFonts w:ascii="Consolas" w:eastAsia="Consolas" w:hAnsi="Consolas" w:cs="Consolas"/>
+        </w:rPr>
+        <w:t xml:space="preserve"> Why </w:t>
+      </w:r>
+      <w:r>
+        <w:rPr>
+          <w:rFonts w:ascii="Consolas" w:eastAsia="Consolas" w:hAnsi="Consolas" w:cs="Consolas"/>
+        </w:rPr>
+        <w:t>did we use a &lt;div&gt; for the “Invalid username or password” error but a &lt;span&gt; on the “Please enter username error”</w:t>
+      </w:r>
+      <w:r>
+        <w:rPr>
+          <w:rFonts w:ascii="Consolas" w:eastAsia="Consolas" w:hAnsi="Consolas" w:cs="Consolas"/>
+        </w:rPr>
+        <w:t>?</w:t>
       </w:r>
     </w:p>
     <w:p>
@@ -1492,17 +1985,42 @@
           <w:rFonts w:ascii="Consolas" w:eastAsia="Consolas" w:hAnsi="Consolas" w:cs="Consolas"/>
           <w:b/>
         </w:rPr>
-        <w:t>.in</w:t>
-      </w:r>
-      <w:r>
-        <w:rPr>
-          <w:rFonts w:ascii="Consolas" w:eastAsia="Consolas" w:hAnsi="Consolas" w:cs="Consolas"/>
-          <w:b/>
-        </w:rPr>
-        <w:t xml:space="preserve">valid .touched </w:t>
+        <w:t xml:space="preserve">.invalid .touched </w:t>
       </w:r>
       <w:r>
         <w:t>of input controls to highlight invalid input fields as red</w:t>
+      </w:r>
+    </w:p>
+    <w:p>
+      <w:pPr>
+        <w:ind w:left="915"/>
+        <w:contextualSpacing/>
+        <w:jc w:val="both"/>
+      </w:pPr>
+      <w:r>
+        <w:rPr>
+          <w:rFonts w:ascii="Consolas" w:eastAsia="Consolas" w:hAnsi="Consolas" w:cs="Consolas"/>
+          <w:b/>
+        </w:rPr>
+        <w:t>Question:</w:t>
+      </w:r>
+      <w:r>
+        <w:rPr>
+          <w:rFonts w:ascii="Consolas" w:eastAsia="Consolas" w:hAnsi="Consolas" w:cs="Consolas"/>
+        </w:rPr>
+        <w:t xml:space="preserve"> </w:t>
+      </w:r>
+      <w:r>
+        <w:rPr>
+          <w:rFonts w:ascii="Consolas" w:eastAsia="Consolas" w:hAnsi="Consolas" w:cs="Consolas"/>
+        </w:rPr>
+        <w:t>Are</w:t>
+      </w:r>
+      <w:r>
+        <w:rPr>
+          <w:rFonts w:ascii="Consolas" w:eastAsia="Consolas" w:hAnsi="Consolas" w:cs="Consolas"/>
+        </w:rPr>
+        <w:t xml:space="preserve"> .invalid and .touched already written in to angular language?</w:t>
       </w:r>
     </w:p>
     <w:p>
@@ -1566,10 +2084,7 @@
         <w:t xml:space="preserve"> </w:t>
       </w:r>
       <w:r>
-        <w:t>reference cre</w:t>
-      </w:r>
-      <w:r>
-        <w:t>ated in above steps</w:t>
+        <w:t>reference created in above steps</w:t>
       </w:r>
     </w:p>
     <w:p>
@@ -1614,6 +2129,103 @@
     </w:p>
     <w:p>
       <w:pPr>
+        <w:pStyle w:val="ListParagraph"/>
+        <w:ind w:firstLine="195"/>
+        <w:jc w:val="both"/>
+        <w:rPr>
+          <w:rFonts w:ascii="Consolas" w:eastAsia="Consolas" w:hAnsi="Consolas" w:cs="Consolas"/>
+        </w:rPr>
+      </w:pPr>
+      <w:r>
+        <w:rPr>
+          <w:rFonts w:ascii="Consolas" w:eastAsia="Consolas" w:hAnsi="Consolas" w:cs="Consolas"/>
+          <w:b/>
+        </w:rPr>
+        <w:t>Question:</w:t>
+      </w:r>
+      <w:r>
+        <w:rPr>
+          <w:rFonts w:ascii="Consolas" w:eastAsia="Consolas" w:hAnsi="Consolas" w:cs="Consolas"/>
+        </w:rPr>
+        <w:t xml:space="preserve"> </w:t>
+      </w:r>
+      <w:r>
+        <w:rPr>
+          <w:rFonts w:ascii="Consolas" w:eastAsia="Consolas" w:hAnsi="Consolas" w:cs="Consolas"/>
+        </w:rPr>
+        <w:t>What exactly is *</w:t>
+      </w:r>
+      <w:proofErr w:type="spellStart"/>
+      <w:r>
+        <w:rPr>
+          <w:rFonts w:ascii="Consolas" w:eastAsia="Consolas" w:hAnsi="Consolas" w:cs="Consolas"/>
+        </w:rPr>
+        <w:t>ngIf</w:t>
+      </w:r>
+      <w:proofErr w:type="spellEnd"/>
+      <w:r>
+        <w:rPr>
+          <w:rFonts w:ascii="Consolas" w:eastAsia="Consolas" w:hAnsi="Consolas" w:cs="Consolas"/>
+        </w:rPr>
+        <w:t>?</w:t>
+      </w:r>
+    </w:p>
+    <w:p>
+      <w:pPr>
+        <w:pStyle w:val="ListParagraph"/>
+        <w:ind w:firstLine="195"/>
+        <w:jc w:val="both"/>
+      </w:pPr>
+      <w:r>
+        <w:rPr>
+          <w:rFonts w:ascii="Consolas" w:eastAsia="Consolas" w:hAnsi="Consolas" w:cs="Consolas"/>
+          <w:b/>
+        </w:rPr>
+        <w:t>Question</w:t>
+      </w:r>
+      <w:r>
+        <w:rPr>
+          <w:rFonts w:ascii="Consolas" w:eastAsia="Consolas" w:hAnsi="Consolas" w:cs="Consolas"/>
+          <w:b/>
+        </w:rPr>
+        <w:t>:</w:t>
+      </w:r>
+      <w:r>
+        <w:rPr>
+          <w:rFonts w:ascii="Consolas" w:eastAsia="Consolas" w:hAnsi="Consolas" w:cs="Consolas"/>
+        </w:rPr>
+        <w:t xml:space="preserve"> </w:t>
+      </w:r>
+      <w:r>
+        <w:rPr>
+          <w:rFonts w:ascii="Consolas" w:eastAsia="Consolas" w:hAnsi="Consolas" w:cs="Consolas"/>
+        </w:rPr>
+        <w:t xml:space="preserve">What exactly is </w:t>
+      </w:r>
+      <w:r>
+        <w:rPr>
+          <w:rFonts w:ascii="Consolas" w:eastAsia="Consolas" w:hAnsi="Consolas" w:cs="Consolas"/>
+        </w:rPr>
+        <w:t>ngSubmit</w:t>
+      </w:r>
+      <w:r>
+        <w:rPr>
+          <w:rFonts w:ascii="Consolas" w:eastAsia="Consolas" w:hAnsi="Consolas" w:cs="Consolas"/>
+        </w:rPr>
+        <w:t>?</w:t>
+      </w:r>
+      <w:bookmarkStart w:id="3" w:name="_GoBack"/>
+      <w:bookmarkEnd w:id="3"/>
+    </w:p>
+    <w:p>
+      <w:pPr>
+        <w:ind w:left="915"/>
+        <w:contextualSpacing/>
+        <w:jc w:val="both"/>
+      </w:pPr>
+    </w:p>
+    <w:p>
+      <w:pPr>
         <w:jc w:val="both"/>
       </w:pPr>
     </w:p>
@@ -1624,12 +2236,14 @@
       <w:r>
         <w:t xml:space="preserve">Here’s is the sample code for </w:t>
       </w:r>
+      <w:proofErr w:type="spellStart"/>
       <w:r>
         <w:rPr>
           <w:b/>
         </w:rPr>
         <w:t>LoginComponent</w:t>
       </w:r>
+      <w:proofErr w:type="spellEnd"/>
       <w:r>
         <w:t>. Use similar pattern to build the complete form for Login and other components:</w:t>
       </w:r>
@@ -1855,13 +2469,7 @@
               <w:rPr>
                 <w:rFonts w:ascii="Consolas" w:eastAsia="Consolas" w:hAnsi="Consolas" w:cs="Consolas"/>
               </w:rPr>
-              <w:t>) = "logi</w:t>
-            </w:r>
-            <w:r>
-              <w:rPr>
-                <w:rFonts w:ascii="Consolas" w:eastAsia="Consolas" w:hAnsi="Consolas" w:cs="Consolas"/>
-              </w:rPr>
-              <w:t>n()" #f="</w:t>
+              <w:t>) = "login()" #f="</w:t>
             </w:r>
             <w:proofErr w:type="spellStart"/>
             <w:r>
@@ -2037,13 +2645,7 @@
               <w:rPr>
                 <w:rFonts w:ascii="Consolas" w:eastAsia="Consolas" w:hAnsi="Consolas" w:cs="Consolas"/>
               </w:rPr>
-              <w:t>="</w:t>
-            </w:r>
-            <w:r>
-              <w:rPr>
-                <w:rFonts w:ascii="Consolas" w:eastAsia="Consolas" w:hAnsi="Consolas" w:cs="Consolas"/>
-              </w:rPr>
-              <w:t>!</w:t>
+              <w:t>="!</w:t>
             </w:r>
             <w:proofErr w:type="spellStart"/>
             <w:r>
@@ -2149,6 +2751,7 @@
               <w:rPr>
                 <w:rFonts w:ascii="Consolas" w:eastAsia="Consolas" w:hAnsi="Consolas" w:cs="Consolas"/>
               </w:rPr>
+              <w:lastRenderedPageBreak/>
               <w:t xml:space="preserve">   &lt;button class="</w:t>
             </w:r>
             <w:proofErr w:type="spellStart"/>
@@ -2283,13 +2886,7 @@
               <w:rPr>
                 <w:rFonts w:ascii="Consolas" w:eastAsia="Consolas" w:hAnsi="Consolas" w:cs="Consolas"/>
               </w:rPr>
-              <w:t>&lt;/</w:t>
-            </w:r>
-            <w:r>
-              <w:rPr>
-                <w:rFonts w:ascii="Consolas" w:eastAsia="Consolas" w:hAnsi="Consolas" w:cs="Consolas"/>
-              </w:rPr>
-              <w:t>div&gt;</w:t>
+              <w:t>&lt;/div&gt;</w:t>
             </w:r>
           </w:p>
         </w:tc>
@@ -2538,7 +3135,21 @@
               <w:rPr>
                 <w:rFonts w:ascii="Consolas" w:eastAsia="Consolas" w:hAnsi="Consolas" w:cs="Consolas"/>
               </w:rPr>
-              <w:t xml:space="preserve">export class LoginComponent implements </w:t>
+              <w:t xml:space="preserve">export class </w:t>
+            </w:r>
+            <w:proofErr w:type="spellStart"/>
+            <w:r>
+              <w:rPr>
+                <w:rFonts w:ascii="Consolas" w:eastAsia="Consolas" w:hAnsi="Consolas" w:cs="Consolas"/>
+              </w:rPr>
+              <w:t>LoginComponent</w:t>
+            </w:r>
+            <w:proofErr w:type="spellEnd"/>
+            <w:r>
+              <w:rPr>
+                <w:rFonts w:ascii="Consolas" w:eastAsia="Consolas" w:hAnsi="Consolas" w:cs="Consolas"/>
+              </w:rPr>
+              <w:t xml:space="preserve"> implements </w:t>
             </w:r>
             <w:proofErr w:type="spellStart"/>
             <w:r>
@@ -2966,10 +3577,9 @@
         </w:pBdr>
         <w:jc w:val="both"/>
       </w:pPr>
-      <w:bookmarkStart w:id="3" w:name="_35nkun2" w:colFirst="0" w:colLast="0"/>
-      <w:bookmarkEnd w:id="3"/>
-      <w:r>
-        <w:lastRenderedPageBreak/>
+      <w:bookmarkStart w:id="4" w:name="_35nkun2" w:colFirst="0" w:colLast="0"/>
+      <w:bookmarkEnd w:id="4"/>
+      <w:r>
         <w:t xml:space="preserve">Part 3: </w:t>
       </w:r>
       <w:r>
@@ -3044,10 +3654,7 @@
         <w:t>widget-edit.component.html</w:t>
       </w:r>
       <w:r>
-        <w:t xml:space="preserve"> need to display a form already populated with values from the instance object they are editing. For instance when a user logs in, the user instance needs to be retrieved from the server and the curre</w:t>
-      </w:r>
-      <w:r>
-        <w:t xml:space="preserve">nt user properties must be displayed in the profile page. The user can then update the values and submit the changes to the server. </w:t>
+        <w:t xml:space="preserve"> need to display a form already populated with values from the instance object they are editing. For instance when a user logs in, the user instance needs to be retrieved from the server and the current user properties must be displayed in the profile page. The user can then update the values and submit the changes to the server. </w:t>
       </w:r>
     </w:p>
     <w:p>
@@ -3078,6 +3685,7 @@
         </w:rPr>
       </w:pPr>
       <w:r>
+        <w:lastRenderedPageBreak/>
         <w:t xml:space="preserve">A component that we route to has access to something that Angular calls the </w:t>
       </w:r>
       <w:proofErr w:type="spellStart"/>
@@ -3102,10 +3710,7 @@
       </w:r>
       <w:proofErr w:type="spellEnd"/>
       <w:r>
-        <w:t xml:space="preserve"> is an object</w:t>
-      </w:r>
-      <w:r>
-        <w:t xml:space="preserve"> that contains information about route parameters, query parameters and URL fragments. </w:t>
+        <w:t xml:space="preserve"> is an object that contains information about route parameters, query parameters and URL fragments. </w:t>
       </w:r>
       <w:proofErr w:type="spellStart"/>
       <w:r>
@@ -3179,13 +3784,7 @@
         <w:rPr>
           <w:rFonts w:ascii="Consolas" w:eastAsia="Consolas" w:hAnsi="Consolas" w:cs="Consolas"/>
         </w:rPr>
-        <w:t xml:space="preserve">The example below </w:t>
-      </w:r>
-      <w:r>
-        <w:rPr>
-          <w:rFonts w:ascii="Consolas" w:eastAsia="Consolas" w:hAnsi="Consolas" w:cs="Consolas"/>
-        </w:rPr>
-        <w:t xml:space="preserve">illustrates how the </w:t>
+        <w:t xml:space="preserve">The example below illustrates how the </w:t>
       </w:r>
       <w:proofErr w:type="spellStart"/>
       <w:r>
@@ -3202,6 +3801,7 @@
         </w:rPr>
         <w:t xml:space="preserve"> retrieves the </w:t>
       </w:r>
+      <w:proofErr w:type="spellStart"/>
       <w:r>
         <w:rPr>
           <w:rFonts w:ascii="Consolas" w:eastAsia="Consolas" w:hAnsi="Consolas" w:cs="Consolas"/>
@@ -3209,12 +3809,14 @@
         </w:rPr>
         <w:t>userId</w:t>
       </w:r>
+      <w:proofErr w:type="spellEnd"/>
       <w:r>
         <w:rPr>
           <w:rFonts w:ascii="Consolas" w:eastAsia="Consolas" w:hAnsi="Consolas" w:cs="Consolas"/>
         </w:rPr>
         <w:t xml:space="preserve"> as a path parameter and then uses the </w:t>
       </w:r>
+      <w:proofErr w:type="spellStart"/>
       <w:r>
         <w:rPr>
           <w:rFonts w:ascii="Consolas" w:eastAsia="Consolas" w:hAnsi="Consolas" w:cs="Consolas"/>
@@ -3222,6 +3824,7 @@
         </w:rPr>
         <w:t>UserService</w:t>
       </w:r>
+      <w:proofErr w:type="spellEnd"/>
       <w:r>
         <w:rPr>
           <w:rFonts w:ascii="Consolas" w:eastAsia="Consolas" w:hAnsi="Consolas" w:cs="Consolas"/>
@@ -3345,7 +3948,21 @@
               <w:rPr>
                 <w:rFonts w:ascii="Consolas" w:eastAsia="Consolas" w:hAnsi="Consolas" w:cs="Consolas"/>
               </w:rPr>
-              <w:t xml:space="preserve"> userId: String;</w:t>
+              <w:t xml:space="preserve"> </w:t>
+            </w:r>
+            <w:proofErr w:type="spellStart"/>
+            <w:r>
+              <w:rPr>
+                <w:rFonts w:ascii="Consolas" w:eastAsia="Consolas" w:hAnsi="Consolas" w:cs="Consolas"/>
+              </w:rPr>
+              <w:t>userId</w:t>
+            </w:r>
+            <w:proofErr w:type="spellEnd"/>
+            <w:r>
+              <w:rPr>
+                <w:rFonts w:ascii="Consolas" w:eastAsia="Consolas" w:hAnsi="Consolas" w:cs="Consolas"/>
+              </w:rPr>
+              <w:t>: String;</w:t>
             </w:r>
           </w:p>
           <w:p>
@@ -3419,13 +4036,27 @@
               <w:rPr>
                 <w:rFonts w:ascii="Consolas" w:eastAsia="Consolas" w:hAnsi="Consolas" w:cs="Consolas"/>
               </w:rPr>
-              <w:t xml:space="preserve">: UserService, private </w:t>
+              <w:t xml:space="preserve">: </w:t>
             </w:r>
             <w:proofErr w:type="spellStart"/>
             <w:r>
               <w:rPr>
                 <w:rFonts w:ascii="Consolas" w:eastAsia="Consolas" w:hAnsi="Consolas" w:cs="Consolas"/>
               </w:rPr>
+              <w:t>UserService</w:t>
+            </w:r>
+            <w:proofErr w:type="spellEnd"/>
+            <w:r>
+              <w:rPr>
+                <w:rFonts w:ascii="Consolas" w:eastAsia="Consolas" w:hAnsi="Consolas" w:cs="Consolas"/>
+              </w:rPr>
+              <w:t xml:space="preserve">, private </w:t>
+            </w:r>
+            <w:proofErr w:type="spellStart"/>
+            <w:r>
+              <w:rPr>
+                <w:rFonts w:ascii="Consolas" w:eastAsia="Consolas" w:hAnsi="Consolas" w:cs="Consolas"/>
+              </w:rPr>
               <w:t>activatedRoute</w:t>
             </w:r>
             <w:proofErr w:type="spellEnd"/>
@@ -3509,7 +4140,6 @@
               <w:rPr>
                 <w:rFonts w:ascii="Consolas" w:eastAsia="Consolas" w:hAnsi="Consolas" w:cs="Consolas"/>
               </w:rPr>
-              <w:lastRenderedPageBreak/>
               <w:t xml:space="preserve">   </w:t>
             </w:r>
             <w:proofErr w:type="spellStart"/>
@@ -3610,7 +4240,23 @@
                 <w:rFonts w:ascii="Consolas" w:eastAsia="Consolas" w:hAnsi="Consolas" w:cs="Consolas"/>
                 <w:b/>
               </w:rPr>
-              <w:t>['userId'];</w:t>
+              <w:t>['</w:t>
+            </w:r>
+            <w:proofErr w:type="spellStart"/>
+            <w:r>
+              <w:rPr>
+                <w:rFonts w:ascii="Consolas" w:eastAsia="Consolas" w:hAnsi="Consolas" w:cs="Consolas"/>
+                <w:b/>
+              </w:rPr>
+              <w:t>userId</w:t>
+            </w:r>
+            <w:proofErr w:type="spellEnd"/>
+            <w:r>
+              <w:rPr>
+                <w:rFonts w:ascii="Consolas" w:eastAsia="Consolas" w:hAnsi="Consolas" w:cs="Consolas"/>
+                <w:b/>
+              </w:rPr>
+              <w:t>'];</w:t>
             </w:r>
           </w:p>
           <w:p>
@@ -4204,12 +4850,6 @@
           <w:b/>
         </w:rPr>
         <w:tab/>
-      </w:r>
-      <w:r>
-        <w:rPr>
-          <w:rFonts w:ascii="Consolas" w:eastAsia="Consolas" w:hAnsi="Consolas" w:cs="Consolas"/>
-          <w:b/>
-        </w:rPr>
         <w:t>website-edit.view.client.html</w:t>
       </w:r>
     </w:p>
@@ -4279,6 +4919,7 @@
           <w:rFonts w:ascii="Consolas" w:eastAsia="Consolas" w:hAnsi="Consolas" w:cs="Consolas"/>
           <w:b/>
         </w:rPr>
+        <w:lastRenderedPageBreak/>
         <w:t>EditWidgetController</w:t>
       </w:r>
       <w:proofErr w:type="spellEnd"/>
@@ -4303,8 +4944,8 @@
         </w:pBdr>
         <w:jc w:val="both"/>
       </w:pPr>
-      <w:bookmarkStart w:id="4" w:name="_1ksv4uv" w:colFirst="0" w:colLast="0"/>
-      <w:bookmarkEnd w:id="4"/>
+      <w:bookmarkStart w:id="5" w:name="_1ksv4uv" w:colFirst="0" w:colLast="0"/>
+      <w:bookmarkEnd w:id="5"/>
       <w:r>
         <w:t xml:space="preserve">Part 4: </w:t>
       </w:r>
@@ -4351,20 +4992,10 @@
           <w:rFonts w:ascii="Consolas" w:eastAsia="Consolas" w:hAnsi="Consolas" w:cs="Consolas"/>
           <w:b/>
         </w:rPr>
-        <w:t>widget</w:t>
-      </w:r>
-      <w:r>
-        <w:rPr>
-          <w:rFonts w:ascii="Consolas" w:eastAsia="Consolas" w:hAnsi="Consolas" w:cs="Consolas"/>
-          <w:b/>
-        </w:rPr>
-        <w:t>-list.component.html</w:t>
-      </w:r>
-      <w:r>
-        <w:t xml:space="preserve"> need to iterate over collections of objects. Components need to retrieve the data collection from the respective service and bind the collection to the class variables. The view can then iterate over the collection rendering each insta</w:t>
-      </w:r>
-      <w:r>
-        <w:t>nce using an HTML template.</w:t>
+        <w:t>widget-list.component.html</w:t>
+      </w:r>
+      <w:r>
+        <w:t xml:space="preserve"> need to iterate over collections of objects. Components need to retrieve the data collection from the respective service and bind the collection to the class variables. The view can then iterate over the collection rendering each instance using an HTML template.</w:t>
       </w:r>
     </w:p>
     <w:p>
@@ -4411,6 +5042,7 @@
         </w:rPr>
         <w:t xml:space="preserve"> retrieves the </w:t>
       </w:r>
+      <w:proofErr w:type="spellStart"/>
       <w:r>
         <w:rPr>
           <w:rFonts w:ascii="Consolas" w:eastAsia="Consolas" w:hAnsi="Consolas" w:cs="Consolas"/>
@@ -4418,6 +5050,7 @@
         </w:rPr>
         <w:t>userId</w:t>
       </w:r>
+      <w:proofErr w:type="spellEnd"/>
       <w:r>
         <w:rPr>
           <w:rFonts w:ascii="Consolas" w:eastAsia="Consolas" w:hAnsi="Consolas" w:cs="Consolas"/>
@@ -4439,6 +5072,7 @@
         </w:rPr>
         <w:t xml:space="preserve"> to retrieve all the websites for a given </w:t>
       </w:r>
+      <w:proofErr w:type="spellStart"/>
       <w:r>
         <w:rPr>
           <w:rFonts w:ascii="Consolas" w:eastAsia="Consolas" w:hAnsi="Consolas" w:cs="Consolas"/>
@@ -4446,6 +5080,7 @@
         </w:rPr>
         <w:t>userId</w:t>
       </w:r>
+      <w:proofErr w:type="spellEnd"/>
       <w:r>
         <w:rPr>
           <w:rFonts w:ascii="Consolas" w:eastAsia="Consolas" w:hAnsi="Consolas" w:cs="Consolas"/>
@@ -4645,7 +5280,23 @@
                 <w:rFonts w:ascii="Consolas" w:eastAsia="Consolas" w:hAnsi="Consolas" w:cs="Consolas"/>
                 <w:b/>
               </w:rPr>
-              <w:t>["userId"];</w:t>
+              <w:t>["</w:t>
+            </w:r>
+            <w:proofErr w:type="spellStart"/>
+            <w:r>
+              <w:rPr>
+                <w:rFonts w:ascii="Consolas" w:eastAsia="Consolas" w:hAnsi="Consolas" w:cs="Consolas"/>
+                <w:b/>
+              </w:rPr>
+              <w:t>userId</w:t>
+            </w:r>
+            <w:proofErr w:type="spellEnd"/>
+            <w:r>
+              <w:rPr>
+                <w:rFonts w:ascii="Consolas" w:eastAsia="Consolas" w:hAnsi="Consolas" w:cs="Consolas"/>
+                <w:b/>
+              </w:rPr>
+              <w:t>"];</w:t>
             </w:r>
           </w:p>
           <w:p>
@@ -4743,7 +5394,23 @@
                 <w:rFonts w:ascii="Consolas" w:eastAsia="Consolas" w:hAnsi="Consolas" w:cs="Consolas"/>
                 <w:b/>
               </w:rPr>
-              <w:t>(userId);</w:t>
+              <w:t>(</w:t>
+            </w:r>
+            <w:proofErr w:type="spellStart"/>
+            <w:r>
+              <w:rPr>
+                <w:rFonts w:ascii="Consolas" w:eastAsia="Consolas" w:hAnsi="Consolas" w:cs="Consolas"/>
+                <w:b/>
+              </w:rPr>
+              <w:t>userId</w:t>
+            </w:r>
+            <w:proofErr w:type="spellEnd"/>
+            <w:r>
+              <w:rPr>
+                <w:rFonts w:ascii="Consolas" w:eastAsia="Consolas" w:hAnsi="Consolas" w:cs="Consolas"/>
+                <w:b/>
+              </w:rPr>
+              <w:t>);</w:t>
             </w:r>
           </w:p>
           <w:p>
@@ -4798,7 +5465,6 @@
                 <w:rFonts w:ascii="Consolas" w:eastAsia="Consolas" w:hAnsi="Consolas" w:cs="Consolas"/>
                 <w:b/>
               </w:rPr>
-              <w:lastRenderedPageBreak/>
               <w:t>}</w:t>
             </w:r>
           </w:p>
@@ -4888,14 +5554,7 @@
                 <w:rFonts w:ascii="Consolas" w:eastAsia="Consolas" w:hAnsi="Consolas" w:cs="Consolas"/>
                 <w:b/>
               </w:rPr>
-              <w:t xml:space="preserve"> } from </w:t>
-            </w:r>
-            <w:r>
-              <w:rPr>
-                <w:rFonts w:ascii="Consolas" w:eastAsia="Consolas" w:hAnsi="Consolas" w:cs="Consolas"/>
-                <w:b/>
-              </w:rPr>
-              <w:t>'@angular/core';</w:t>
+              <w:t xml:space="preserve"> } from '@angular/core';</w:t>
             </w:r>
           </w:p>
           <w:p>
@@ -5138,14 +5797,7 @@
                 <w:rFonts w:ascii="Consolas" w:eastAsia="Consolas" w:hAnsi="Consolas" w:cs="Consolas"/>
                 <w:b/>
               </w:rPr>
-              <w:t>: ['./website-li</w:t>
-            </w:r>
-            <w:r>
-              <w:rPr>
-                <w:rFonts w:ascii="Consolas" w:eastAsia="Consolas" w:hAnsi="Consolas" w:cs="Consolas"/>
-                <w:b/>
-              </w:rPr>
-              <w:t>st.component.css']</w:t>
+              <w:t>: ['./website-list.component.css']</w:t>
             </w:r>
           </w:p>
           <w:p>
@@ -5278,7 +5930,23 @@
                 <w:rFonts w:ascii="Consolas" w:eastAsia="Consolas" w:hAnsi="Consolas" w:cs="Consolas"/>
                 <w:b/>
               </w:rPr>
-              <w:t xml:space="preserve"> userId : String;</w:t>
+              <w:t xml:space="preserve"> </w:t>
+            </w:r>
+            <w:proofErr w:type="spellStart"/>
+            <w:r>
+              <w:rPr>
+                <w:rFonts w:ascii="Consolas" w:eastAsia="Consolas" w:hAnsi="Consolas" w:cs="Consolas"/>
+                <w:b/>
+              </w:rPr>
+              <w:t>userId</w:t>
+            </w:r>
+            <w:proofErr w:type="spellEnd"/>
+            <w:r>
+              <w:rPr>
+                <w:rFonts w:ascii="Consolas" w:eastAsia="Consolas" w:hAnsi="Consolas" w:cs="Consolas"/>
+                <w:b/>
+              </w:rPr>
+              <w:t xml:space="preserve"> : String;</w:t>
             </w:r>
           </w:p>
           <w:p>
@@ -5504,13 +6172,7 @@
               <w:rPr>
                 <w:rFonts w:ascii="Consolas" w:eastAsia="Consolas" w:hAnsi="Consolas" w:cs="Consolas"/>
               </w:rPr>
-              <w:t>this.activatedRoute.par</w:t>
-            </w:r>
-            <w:r>
-              <w:rPr>
-                <w:rFonts w:ascii="Consolas" w:eastAsia="Consolas" w:hAnsi="Consolas" w:cs="Consolas"/>
-              </w:rPr>
-              <w:t>ams</w:t>
+              <w:t>this.activatedRoute.params</w:t>
             </w:r>
             <w:proofErr w:type="spellEnd"/>
           </w:p>
@@ -5603,7 +6265,23 @@
                 <w:rFonts w:ascii="Consolas" w:eastAsia="Consolas" w:hAnsi="Consolas" w:cs="Consolas"/>
                 <w:b/>
               </w:rPr>
-              <w:t>['userId'];</w:t>
+              <w:t>['</w:t>
+            </w:r>
+            <w:proofErr w:type="spellStart"/>
+            <w:r>
+              <w:rPr>
+                <w:rFonts w:ascii="Consolas" w:eastAsia="Consolas" w:hAnsi="Consolas" w:cs="Consolas"/>
+                <w:b/>
+              </w:rPr>
+              <w:t>userId</w:t>
+            </w:r>
+            <w:proofErr w:type="spellEnd"/>
+            <w:r>
+              <w:rPr>
+                <w:rFonts w:ascii="Consolas" w:eastAsia="Consolas" w:hAnsi="Consolas" w:cs="Consolas"/>
+                <w:b/>
+              </w:rPr>
+              <w:t>'];</w:t>
             </w:r>
           </w:p>
           <w:p>
@@ -5660,6 +6338,7 @@
                 <w:rFonts w:ascii="Consolas" w:eastAsia="Consolas" w:hAnsi="Consolas" w:cs="Consolas"/>
                 <w:b/>
               </w:rPr>
+              <w:lastRenderedPageBreak/>
               <w:t>this.</w:t>
             </w:r>
             <w:r>
@@ -5700,7 +6379,23 @@
                 <w:rFonts w:ascii="Consolas" w:eastAsia="Consolas" w:hAnsi="Consolas" w:cs="Consolas"/>
                 <w:b/>
               </w:rPr>
-              <w:t>(userId);</w:t>
+              <w:t>(</w:t>
+            </w:r>
+            <w:proofErr w:type="spellStart"/>
+            <w:r>
+              <w:rPr>
+                <w:rFonts w:ascii="Consolas" w:eastAsia="Consolas" w:hAnsi="Consolas" w:cs="Consolas"/>
+                <w:b/>
+              </w:rPr>
+              <w:t>userId</w:t>
+            </w:r>
+            <w:proofErr w:type="spellEnd"/>
+            <w:r>
+              <w:rPr>
+                <w:rFonts w:ascii="Consolas" w:eastAsia="Consolas" w:hAnsi="Consolas" w:cs="Consolas"/>
+                <w:b/>
+              </w:rPr>
+              <w:t>);</w:t>
             </w:r>
           </w:p>
           <w:p>
@@ -6125,14 +6820,11 @@
         </w:pBdr>
         <w:jc w:val="both"/>
       </w:pPr>
-      <w:bookmarkStart w:id="5" w:name="_2jxsxqh" w:colFirst="0" w:colLast="0"/>
-      <w:bookmarkEnd w:id="5"/>
-      <w:r>
-        <w:lastRenderedPageBreak/>
+      <w:bookmarkStart w:id="6" w:name="_2jxsxqh" w:colFirst="0" w:colLast="0"/>
+      <w:bookmarkEnd w:id="6"/>
+      <w:r>
         <w:t xml:space="preserve">Part 5: </w:t>
       </w:r>
-      <w:bookmarkStart w:id="6" w:name="_GoBack"/>
-      <w:bookmarkEnd w:id="6"/>
       <w:r>
         <w:t>Merge Heading, Image and YouTube Widgets</w:t>
       </w:r>
@@ -6176,14 +6868,7 @@
           <w:rFonts w:ascii="Consolas" w:eastAsia="Consolas" w:hAnsi="Consolas" w:cs="Consolas"/>
           <w:b/>
         </w:rPr>
-        <w:t>widget-youtube.component.</w:t>
-      </w:r>
-      <w:r>
-        <w:rPr>
-          <w:rFonts w:ascii="Consolas" w:eastAsia="Consolas" w:hAnsi="Consolas" w:cs="Consolas"/>
-          <w:b/>
-        </w:rPr>
-        <w:t>html</w:t>
+        <w:t>widget-youtube.component.html</w:t>
       </w:r>
       <w:r>
         <w:t xml:space="preserve">. These are the first set of many other widgets that will be implemented. Use the component selector to include them into </w:t>
@@ -6206,10 +6891,7 @@
         <w:t>widget-list.view.client.html</w:t>
       </w:r>
       <w:r>
-        <w:t>. These components need to render one of several templates based on the</w:t>
-      </w:r>
-      <w:r>
-        <w:t xml:space="preserve"> type of the widget. Views can accomplish this by using property [</w:t>
+        <w:t>. These components need to render one of several templates based on the type of the widget. Views can accomplish this by using property [</w:t>
       </w:r>
       <w:proofErr w:type="spellStart"/>
       <w:r>
@@ -6367,14 +7049,7 @@
                 <w:rFonts w:ascii="Consolas" w:eastAsia="Consolas" w:hAnsi="Consolas" w:cs="Consolas"/>
                 <w:b/>
               </w:rPr>
-              <w:t>widget.</w:t>
-            </w:r>
-            <w:r>
-              <w:rPr>
-                <w:rFonts w:ascii="Consolas" w:eastAsia="Consolas" w:hAnsi="Consolas" w:cs="Consolas"/>
-                <w:b/>
-              </w:rPr>
-              <w:t>type</w:t>
+              <w:t>widget.type</w:t>
             </w:r>
             <w:proofErr w:type="spellEnd"/>
             <w:r>
@@ -6872,13 +7547,7 @@
               <w:rPr>
                 <w:rFonts w:ascii="Consolas" w:eastAsia="Consolas" w:hAnsi="Consolas" w:cs="Consolas"/>
               </w:rPr>
-              <w:t>&lt;</w:t>
-            </w:r>
-            <w:r>
-              <w:rPr>
-                <w:rFonts w:ascii="Consolas" w:eastAsia="Consolas" w:hAnsi="Consolas" w:cs="Consolas"/>
-              </w:rPr>
-              <w:t>/div&gt;</w:t>
+              <w:t>&lt;/div&gt;</w:t>
             </w:r>
           </w:p>
         </w:tc>
@@ -7466,13 +8135,7 @@
               <w:rPr>
                 <w:rFonts w:ascii="Consolas" w:eastAsia="Consolas" w:hAnsi="Consolas" w:cs="Consolas"/>
               </w:rPr>
-              <w:t xml:space="preserve">     &lt;</w:t>
-            </w:r>
-            <w:r>
-              <w:rPr>
-                <w:rFonts w:ascii="Consolas" w:eastAsia="Consolas" w:hAnsi="Consolas" w:cs="Consolas"/>
-              </w:rPr>
-              <w:t>/div&gt;</w:t>
+              <w:t xml:space="preserve">     &lt;/div&gt;</w:t>
             </w:r>
           </w:p>
           <w:p>
@@ -7585,7 +8248,6 @@
       <w:bookmarkStart w:id="7" w:name="_z337ya" w:colFirst="0" w:colLast="0"/>
       <w:bookmarkEnd w:id="7"/>
       <w:r>
-        <w:lastRenderedPageBreak/>
         <w:t>Verify Files and Directory Structure</w:t>
       </w:r>
     </w:p>
@@ -7725,10 +8387,7 @@
       </w:r>
       <w:proofErr w:type="spellEnd"/>
       <w:r>
-        <w:t xml:space="preserve"> repositories. Below is an example of the commands you will use. The example assumes your pr</w:t>
-      </w:r>
-      <w:r>
-        <w:t xml:space="preserve">oject is located in </w:t>
+        <w:t xml:space="preserve"> repositories. Below is an example of the commands you will use. The example assumes your project is located in </w:t>
       </w:r>
       <w:r>
         <w:rPr>
@@ -7859,6 +8518,7 @@
           <w:rFonts w:ascii="Consolas" w:eastAsia="Consolas" w:hAnsi="Consolas" w:cs="Consolas"/>
           <w:b/>
         </w:rPr>
+        <w:lastRenderedPageBreak/>
         <w:t xml:space="preserve">$ </w:t>
       </w:r>
       <w:proofErr w:type="spellStart"/>
@@ -8008,10 +8668,7 @@
       </w:r>
       <w:proofErr w:type="spellEnd"/>
       <w:r>
-        <w:t xml:space="preserve"> repository. Also visit your hosted e</w:t>
-      </w:r>
-      <w:r>
-        <w:t>nvironment website and verify that your changes are reflected on the remote server.</w:t>
+        <w:t xml:space="preserve"> repository. Also visit your hosted environment website and verify that your changes are reflected on the remote server.</w:t>
       </w:r>
     </w:p>
     <w:p>
@@ -8044,13 +8701,7 @@
         <w:jc w:val="both"/>
       </w:pPr>
       <w:r>
-        <w:t>We will be using code repository tags (or releases) to "submit" assignments. When you consider your work complete and ready for evaluation (ready for rele</w:t>
-      </w:r>
-      <w:r>
-        <w:t>ase), go to your code repository in GitHub and generate a release by navigating to "releases". Then click on "Create a new release" and type the name of the tag in the input field labeled "Tag version". We will be using the following tags for the various a</w:t>
-      </w:r>
-      <w:r>
-        <w:t>ssignments:</w:t>
+        <w:t>We will be using code repository tags (or releases) to "submit" assignments. When you consider your work complete and ready for evaluation (ready for release), go to your code repository in GitHub and generate a release by navigating to "releases". Then click on "Create a new release" and type the name of the tag in the input field labeled "Tag version". We will be using the following tags for the various assignments:</w:t>
       </w:r>
     </w:p>
     <w:p>
@@ -8148,7 +8799,6 @@
         <w:jc w:val="both"/>
       </w:pPr>
       <w:r>
-        <w:lastRenderedPageBreak/>
         <w:t xml:space="preserve"> </w:t>
       </w:r>
     </w:p>
@@ -8194,10 +8844,7 @@
         <w:jc w:val="both"/>
       </w:pPr>
       <w:r>
-        <w:t xml:space="preserve">I will grade the very last release. The </w:t>
-      </w:r>
-      <w:r>
-        <w:t xml:space="preserve">date/time you create the tag will be considered the date/time of submission. </w:t>
+        <w:t xml:space="preserve">I will grade the very last release. The date/time you create the tag will be considered the date/time of submission. </w:t>
       </w:r>
     </w:p>
     <w:p/>

</xml_diff>